<commit_message>
Updating headers, adding content, images, updating resume
</commit_message>
<xml_diff>
--- a/resources/ali-hirani-resume.docx
+++ b/resources/ali-hirani-resume.docx
@@ -822,13 +822,13 @@
         <w:rPr>
           <w:bCs/>
         </w:rPr>
-        <w:t xml:space="preserve">face and command line, covers </w:t>
-      </w:r>
-      <w:r>
-        <w:rPr>
-          <w:bCs/>
-        </w:rPr>
-        <w:t xml:space="preserve">major Linux distribution families. </w:t>
+        <w:t xml:space="preserve">face and command line, </w:t>
+      </w:r>
+      <w:r>
+        <w:rPr>
+          <w:bCs/>
+        </w:rPr>
+        <w:t xml:space="preserve">covers major Linux distribution families. </w:t>
       </w:r>
     </w:p>
     <w:p>
@@ -894,7 +894,6 @@
       <w:r>
         <w:rPr>
           <w:rFonts w:cs="Times New Roman"/>
-          <w:color w:val="565656"/>
           <w:shd w:val="clear" w:color="auto" w:fill="FFFFFF"/>
         </w:rPr>
         <w:t>anguages include C, PHP, and JavaScript plus SQL, CSS, and HTML.</w:t>
@@ -2982,6 +2981,7 @@
   <w:style w:type="character" w:default="1" w:styleId="DefaultParagraphFont">
     <w:name w:val="Default Paragraph Font"/>
     <w:uiPriority w:val="1"/>
+    <w:semiHidden/>
     <w:unhideWhenUsed/>
   </w:style>
   <w:style w:type="table" w:default="1" w:styleId="TableNormal">

</xml_diff>